<commit_message>
Finished lab 4 and fixed text in lab 3
</commit_message>
<xml_diff>
--- a/Lab3/ЗВІТ.docx
+++ b/Lab3/ЗВІТ.docx
@@ -770,10 +770,7 @@
         <w:fldChar w:fldCharType="begin"/>
       </w:r>
       <w:r>
-        <w:rPr>
-          <w:rFonts w:hint="default" w:ascii="Segoe UI" w:hAnsi="Segoe UI" w:cs="Segoe UI"/>
-        </w:rPr>
-        <w:instrText xml:space="preserve"> HYPERLINK "https://github.com/Alxich/Labs_Csh_lang/tree/main/Lab2" </w:instrText>
+        <w:instrText xml:space="preserve"> HYPERLINK "https://github.com/Alxich/Labs_Csh_lang/tree/main/Lab3" </w:instrText>
       </w:r>
       <w:r>
         <w:rPr>
@@ -788,6 +785,8 @@
         </w:rPr>
         <w:fldChar w:fldCharType="separate"/>
       </w:r>
+      <w:bookmarkStart w:id="0" w:name="_GoBack"/>
+      <w:bookmarkEnd w:id="0"/>
       <w:r>
         <w:rPr>
           <w:rStyle w:val="4"/>
@@ -800,7 +799,7 @@
           <w:szCs w:val="24"/>
           <w:lang w:val="en-US"/>
         </w:rPr>
-        <w:t>https://github.com/Alxich/Labs_Csh_lang/tree/main/Lab2</w:t>
+        <w:t>https://github.com/Alxich/Labs_Csh_lang/tree/main/Lab3</w:t>
       </w:r>
       <w:r>
         <w:rPr>
@@ -10449,24 +10448,7 @@
           <w:szCs w:val="24"/>
           <w:lang w:val="en-US" w:eastAsia="zh-CN" w:bidi="ar"/>
         </w:rPr>
-        <w:t>Розв’язати задачу з індивідуального завдання 1(б) при умові, що текстовий рядок імпортується з деякого наперед створеного файла input.txt, а результати роботи програми потрібно записати у новостворений під час виконання</w:t>
-      </w:r>
-      <w:bookmarkStart w:id="0" w:name="_GoBack"/>
-      <w:bookmarkEnd w:id="0"/>
-      <w:r>
-        <w:rPr>
-          <w:rFonts w:hint="default" w:ascii="Segoe UI" w:hAnsi="Segoe UI" w:eastAsia="SimSun" w:cs="Segoe UI"/>
-          <w:b/>
-          <w:bCs/>
-          <w:i/>
-          <w:iCs/>
-          <w:color w:val="000000"/>
-          <w:kern w:val="0"/>
-          <w:sz w:val="24"/>
-          <w:szCs w:val="24"/>
-          <w:lang w:val="en-US" w:eastAsia="zh-CN" w:bidi="ar"/>
-        </w:rPr>
-        <w:t xml:space="preserve"> проекту файл</w:t>
+        <w:t>Розв’язати задачу з індивідуального завдання 1(б) при умові, що текстовий рядок імпортується з деякого наперед створеного файла input.txt, а результати роботи програми потрібно записати у новостворений під час виконання проекту файл</w:t>
       </w:r>
       <w:r>
         <w:rPr>

</xml_diff>